<commit_message>
added small changes such as background images and added opacity
</commit_message>
<xml_diff>
--- a/AI-LA-gr2-szaniawska-julia.docx
+++ b/AI-LA-gr2-szaniawska-julia.docx
@@ -1888,19 +1888,11 @@
           <w:lang w:val="pl-PL"/>
         </w:rPr>
       </w:pPr>
-      <w:proofErr w:type="spellStart"/>
-      <w:r>
-        <w:rPr>
-          <w:lang w:val="pl-PL"/>
-        </w:rPr>
-        <w:t>reformatowania</w:t>
-      </w:r>
-      <w:proofErr w:type="spellEnd"/>
-      <w:r>
-        <w:rPr>
-          <w:lang w:val="pl-PL"/>
-        </w:rPr>
-        <w:t xml:space="preserve"> wyglądu stron HTML z wykorzystaniem CSS</w:t>
+      <w:r>
+        <w:rPr>
+          <w:lang w:val="pl-PL"/>
+        </w:rPr>
+        <w:t>reformatowania wyglądu stron HTML z wykorzystaniem CSS</w:t>
       </w:r>
       <w:r>
         <w:rPr>
@@ -2227,23 +2219,13 @@
         </w:rPr>
         <w:t xml:space="preserve"> </w:t>
       </w:r>
-      <w:proofErr w:type="spellStart"/>
       <w:r>
         <w:rPr>
           <w:i/>
           <w:iCs/>
           <w:lang w:val="pl-PL"/>
         </w:rPr>
-        <w:t>Imie</w:t>
-      </w:r>
-      <w:proofErr w:type="spellEnd"/>
-      <w:r>
-        <w:rPr>
-          <w:i/>
-          <w:iCs/>
-          <w:lang w:val="pl-PL"/>
-        </w:rPr>
-        <w:t>, Nazwisko, Numer albumu, Grupa</w:t>
+        <w:t>Imie, Nazwisko, Numer albumu, Grupa</w:t>
       </w:r>
       <w:r>
         <w:rPr>
@@ -2387,21 +2369,7 @@
             <w:rStyle w:val="Hipercze"/>
             <w:lang w:val="pl-PL"/>
           </w:rPr>
-          <w:t>http://www.csszengarden.com/219/p</w:t>
-        </w:r>
-        <w:r>
-          <w:rPr>
-            <w:rStyle w:val="Hipercze"/>
-            <w:lang w:val="pl-PL"/>
-          </w:rPr>
-          <w:t>a</w:t>
-        </w:r>
-        <w:r>
-          <w:rPr>
-            <w:rStyle w:val="Hipercze"/>
-            <w:lang w:val="pl-PL"/>
-          </w:rPr>
-          <w:t>ge1/</w:t>
+          <w:t>http://www.csszengarden.com/219/page1/</w:t>
         </w:r>
       </w:hyperlink>
     </w:p>
@@ -2418,19 +2386,7 @@
           <w:rPr>
             <w:rStyle w:val="Hipercze"/>
           </w:rPr>
-          <w:t>http://www.csszengarden.co</w:t>
-        </w:r>
-        <w:r>
-          <w:rPr>
-            <w:rStyle w:val="Hipercze"/>
-          </w:rPr>
-          <w:t>m</w:t>
-        </w:r>
-        <w:r>
-          <w:rPr>
-            <w:rStyle w:val="Hipercze"/>
-          </w:rPr>
-          <w:t>/213/</w:t>
+          <w:t>http://www.csszengarden.com/213/</w:t>
         </w:r>
       </w:hyperlink>
     </w:p>
@@ -2447,19 +2403,7 @@
           <w:rPr>
             <w:rStyle w:val="Hipercze"/>
           </w:rPr>
-          <w:t>http://www.csszengarden.co</w:t>
-        </w:r>
-        <w:r>
-          <w:rPr>
-            <w:rStyle w:val="Hipercze"/>
-          </w:rPr>
-          <w:t>m</w:t>
-        </w:r>
-        <w:r>
-          <w:rPr>
-            <w:rStyle w:val="Hipercze"/>
-          </w:rPr>
-          <w:t>/217/</w:t>
+          <w:t>http://www.csszengarden.com/217/</w:t>
         </w:r>
       </w:hyperlink>
     </w:p>
@@ -2476,19 +2420,7 @@
           <w:rPr>
             <w:rStyle w:val="Hipercze"/>
           </w:rPr>
-          <w:t>http://www.cupcakeipsu</w:t>
-        </w:r>
-        <w:r>
-          <w:rPr>
-            <w:rStyle w:val="Hipercze"/>
-          </w:rPr>
-          <w:t>m</w:t>
-        </w:r>
-        <w:r>
-          <w:rPr>
-            <w:rStyle w:val="Hipercze"/>
-          </w:rPr>
-          <w:t>.com/</w:t>
+          <w:t>http://www.cupcakeipsum.com/</w:t>
         </w:r>
       </w:hyperlink>
     </w:p>
@@ -2511,19 +2443,11 @@
           <w:lang w:val="pl-PL"/>
         </w:rPr>
       </w:pPr>
-      <w:proofErr w:type="spellStart"/>
-      <w:r>
-        <w:rPr>
-          <w:lang w:val="pl-PL"/>
-        </w:rPr>
-        <w:t>CupcakeIpsum</w:t>
-      </w:r>
-      <w:proofErr w:type="spellEnd"/>
-      <w:r>
-        <w:rPr>
-          <w:lang w:val="pl-PL"/>
-        </w:rPr>
-        <w:t xml:space="preserve"> to ciekawy generator tekstu-wypełniacza.</w:t>
+      <w:r>
+        <w:rPr>
+          <w:lang w:val="pl-PL"/>
+        </w:rPr>
+        <w:t>CupcakeIpsum to ciekawy generator tekstu-wypełniacza.</w:t>
       </w:r>
     </w:p>
     <w:p>
@@ -2750,21 +2674,7 @@
         <w:rPr>
           <w:lang w:val="pl-PL"/>
         </w:rPr>
-        <w:t xml:space="preserve"> (ul, </w:t>
-      </w:r>
-      <w:proofErr w:type="spellStart"/>
-      <w:r>
-        <w:rPr>
-          <w:lang w:val="pl-PL"/>
-        </w:rPr>
-        <w:t>ol</w:t>
-      </w:r>
-      <w:proofErr w:type="spellEnd"/>
-      <w:r>
-        <w:rPr>
-          <w:lang w:val="pl-PL"/>
-        </w:rPr>
-        <w:t xml:space="preserve"> lub dl)</w:t>
+        <w:t xml:space="preserve"> (ul, ol lub dl)</w:t>
       </w:r>
     </w:p>
     <w:p>
@@ -2838,21 +2748,7 @@
         <w:rPr>
           <w:lang w:val="pl-PL"/>
         </w:rPr>
-        <w:t>wewnątrz znacznika &lt;</w:t>
-      </w:r>
-      <w:proofErr w:type="spellStart"/>
-      <w:r>
-        <w:rPr>
-          <w:lang w:val="pl-PL"/>
-        </w:rPr>
-        <w:t>head</w:t>
-      </w:r>
-      <w:proofErr w:type="spellEnd"/>
-      <w:r>
-        <w:rPr>
-          <w:lang w:val="pl-PL"/>
-        </w:rPr>
-        <w:t>&gt; musi znaleźć się następująca linijka:</w:t>
+        <w:t>wewnątrz znacznika &lt;head&gt; musi znaleźć się następująca linijka:</w:t>
       </w:r>
     </w:p>
     <w:p>
@@ -2947,21 +2843,7 @@
         <w:rPr>
           <w:lang w:val="pl-PL"/>
         </w:rPr>
-        <w:t xml:space="preserve">zapewniają </w:t>
-      </w:r>
-      <w:proofErr w:type="spellStart"/>
-      <w:r>
-        <w:rPr>
-          <w:lang w:val="pl-PL"/>
-        </w:rPr>
-        <w:t>responsywność</w:t>
-      </w:r>
-      <w:proofErr w:type="spellEnd"/>
-      <w:r>
-        <w:rPr>
-          <w:lang w:val="pl-PL"/>
-        </w:rPr>
-        <w:t xml:space="preserve"> strony, czyli dostosowanie układu i wielkości elementów zarówno do ekranów telefonów jak i komputerów.</w:t>
+        <w:t>zapewniają responsywność strony, czyli dostosowanie układu i wielkości elementów zarówno do ekranów telefonów jak i komputerów.</w:t>
       </w:r>
     </w:p>
     <w:p>
@@ -3111,49 +2993,7 @@
         <w:rPr>
           <w:lang w:val="pl-PL"/>
         </w:rPr>
-        <w:t xml:space="preserve">Załóż repozytorium GIT pod swój projekt. Skorzystaj z </w:t>
-      </w:r>
-      <w:proofErr w:type="spellStart"/>
-      <w:r>
-        <w:rPr>
-          <w:lang w:val="pl-PL"/>
-        </w:rPr>
-        <w:t>Github</w:t>
-      </w:r>
-      <w:proofErr w:type="spellEnd"/>
-      <w:r>
-        <w:rPr>
-          <w:lang w:val="pl-PL"/>
-        </w:rPr>
-        <w:t xml:space="preserve">, </w:t>
-      </w:r>
-      <w:proofErr w:type="spellStart"/>
-      <w:r>
-        <w:rPr>
-          <w:lang w:val="pl-PL"/>
-        </w:rPr>
-        <w:t>Gitlab</w:t>
-      </w:r>
-      <w:proofErr w:type="spellEnd"/>
-      <w:r>
-        <w:rPr>
-          <w:lang w:val="pl-PL"/>
-        </w:rPr>
-        <w:t xml:space="preserve">, </w:t>
-      </w:r>
-      <w:proofErr w:type="spellStart"/>
-      <w:r>
-        <w:rPr>
-          <w:lang w:val="pl-PL"/>
-        </w:rPr>
-        <w:t>Bitbucket</w:t>
-      </w:r>
-      <w:proofErr w:type="spellEnd"/>
-      <w:r>
-        <w:rPr>
-          <w:lang w:val="pl-PL"/>
-        </w:rPr>
-        <w:t xml:space="preserve"> itp. Repozytorium musi mieć dostęp publiczny</w:t>
+        <w:t>Załóż repozytorium GIT pod swój projekt. Skorzystaj z Github, Gitlab, Bitbucket itp. Repozytorium musi mieć dostęp publiczny</w:t>
       </w:r>
       <w:r>
         <w:rPr>
@@ -3165,30 +3005,14 @@
         <w:rPr>
           <w:lang w:val="pl-PL"/>
         </w:rPr>
-        <w:t xml:space="preserve">. Główny </w:t>
-      </w:r>
-      <w:proofErr w:type="spellStart"/>
-      <w:r>
-        <w:rPr>
-          <w:lang w:val="pl-PL"/>
-        </w:rPr>
-        <w:t>branch</w:t>
-      </w:r>
-      <w:proofErr w:type="spellEnd"/>
-      <w:r>
-        <w:rPr>
-          <w:lang w:val="pl-PL"/>
-        </w:rPr>
-        <w:t xml:space="preserve"> musi nazywać się </w:t>
-      </w:r>
-      <w:proofErr w:type="spellStart"/>
+        <w:t xml:space="preserve">. Główny branch musi nazywać się </w:t>
+      </w:r>
       <w:r>
         <w:rPr>
           <w:rStyle w:val="inline-code"/>
         </w:rPr>
         <w:t>main</w:t>
       </w:r>
-      <w:proofErr w:type="spellEnd"/>
       <w:r>
         <w:rPr>
           <w:lang w:val="pl-PL"/>
@@ -3292,21 +3116,7 @@
         <w:rPr>
           <w:lang w:val="pl-PL"/>
         </w:rPr>
-        <w:t xml:space="preserve"> Po ustaleniu ogólnej koncepcji, dobrym pomysłem jest zbudowanie </w:t>
-      </w:r>
-      <w:proofErr w:type="spellStart"/>
-      <w:r>
-        <w:rPr>
-          <w:lang w:val="pl-PL"/>
-        </w:rPr>
-        <w:t>prompta</w:t>
-      </w:r>
-      <w:proofErr w:type="spellEnd"/>
-      <w:r>
-        <w:rPr>
-          <w:lang w:val="pl-PL"/>
-        </w:rPr>
-        <w:t xml:space="preserve"> do generatywnej sztucznej inteligencji w celu wygenerowania </w:t>
+        <w:t xml:space="preserve"> Po ustaleniu ogólnej koncepcji, dobrym pomysłem jest zbudowanie prompta do generatywnej sztucznej inteligencji w celu wygenerowania </w:t>
       </w:r>
       <w:r>
         <w:rPr>
@@ -3339,24 +3149,11 @@
         <w:t>Wstaw poniżej zrzut ekranu strony HTML bez podłączonych styli CSS</w:t>
       </w:r>
       <w:r>
-        <w:t xml:space="preserve"> (</w:t>
-      </w:r>
-      <w:proofErr w:type="spellStart"/>
-      <w:r>
-        <w:t>zakomentowana</w:t>
-      </w:r>
-      <w:proofErr w:type="spellEnd"/>
-      <w:r>
-        <w:t xml:space="preserve"> linijka ze skryptem </w:t>
-      </w:r>
-      <w:r>
-        <w:t>zen-</w:t>
-      </w:r>
-      <w:proofErr w:type="spellStart"/>
-      <w:r>
-        <w:t>style.js.php</w:t>
-      </w:r>
-      <w:proofErr w:type="spellEnd"/>
+        <w:t xml:space="preserve"> (zakomentowana linijka ze skryptem </w:t>
+      </w:r>
+      <w:r>
+        <w:t>zen-style.js.php</w:t>
+      </w:r>
       <w:r>
         <w:t>)</w:t>
       </w:r>
@@ -3445,19 +3242,7 @@
           <w:rPr>
             <w:rStyle w:val="Hipercze"/>
           </w:rPr>
-          <w:t>https://www.youtub</w:t>
-        </w:r>
-        <w:r>
-          <w:rPr>
-            <w:rStyle w:val="Hipercze"/>
-          </w:rPr>
-          <w:t>e</w:t>
-        </w:r>
-        <w:r>
-          <w:rPr>
-            <w:rStyle w:val="Hipercze"/>
-          </w:rPr>
-          <w:t>.com/playlist?list=PLA9VGZreSBfPUbshnUA1lUxAvBrjDhXzS</w:t>
+          <w:t>https://www.youtube.com/playlist?list=PLA9VGZreSBfPUbshnUA1lUxAvBrjDhXzS</w:t>
         </w:r>
       </w:hyperlink>
       <w:r>
@@ -3933,15 +3718,7 @@
         <w:t xml:space="preserve">Wstaw </w:t>
       </w:r>
       <w:r>
-        <w:t xml:space="preserve">zrzuty ekranu przedstawiające wygląd różnie </w:t>
-      </w:r>
-      <w:proofErr w:type="spellStart"/>
-      <w:r>
-        <w:t>ostylowanych</w:t>
-      </w:r>
-      <w:proofErr w:type="spellEnd"/>
-      <w:r>
-        <w:t xml:space="preserve"> nagłówków H1 w stylu 1 i stylu 2:</w:t>
+        <w:t>zrzuty ekranu przedstawiające wygląd różnie ostylowanych nagłówków H1 w stylu 1 i stylu 2:</w:t>
       </w:r>
     </w:p>
     <w:p>
@@ -4068,15 +3845,7 @@
         <w:pStyle w:val="Zadanie"/>
       </w:pPr>
       <w:r>
-        <w:t xml:space="preserve">Wstaw zrzuty ekranu przedstawiające wygląd różnie </w:t>
-      </w:r>
-      <w:proofErr w:type="spellStart"/>
-      <w:r>
-        <w:t>ostylowanych</w:t>
-      </w:r>
-      <w:proofErr w:type="spellEnd"/>
-      <w:r>
-        <w:t xml:space="preserve"> nagłówków H2 w stylu 1 i stylu 2:</w:t>
+        <w:t>Wstaw zrzuty ekranu przedstawiające wygląd różnie ostylowanych nagłówków H2 w stylu 1 i stylu 2:</w:t>
       </w:r>
     </w:p>
     <w:p>
@@ -4203,15 +3972,7 @@
         <w:pStyle w:val="Zadanie"/>
       </w:pPr>
       <w:r>
-        <w:t xml:space="preserve">Wstaw zrzuty ekranu przedstawiające wygląd różnie </w:t>
-      </w:r>
-      <w:proofErr w:type="spellStart"/>
-      <w:r>
-        <w:t>ostylowanych</w:t>
-      </w:r>
-      <w:proofErr w:type="spellEnd"/>
-      <w:r>
-        <w:t xml:space="preserve"> nagłówków H3 w stylu 1 i stylu 2:</w:t>
+        <w:t>Wstaw zrzuty ekranu przedstawiające wygląd różnie ostylowanych nagłówków H3 w stylu 1 i stylu 2:</w:t>
       </w:r>
     </w:p>
     <w:p>
@@ -4338,15 +4099,7 @@
         <w:pStyle w:val="Zadanie"/>
       </w:pPr>
       <w:r>
-        <w:t xml:space="preserve">Wstaw zrzuty ekranu przedstawiające wygląd różnie </w:t>
-      </w:r>
-      <w:proofErr w:type="spellStart"/>
-      <w:r>
-        <w:t>ostylowanych</w:t>
-      </w:r>
-      <w:proofErr w:type="spellEnd"/>
-      <w:r>
-        <w:t xml:space="preserve"> akapitów w stylu 1 i stylu 2:</w:t>
+        <w:t>Wstaw zrzuty ekranu przedstawiające wygląd różnie ostylowanych akapitów w stylu 1 i stylu 2:</w:t>
       </w:r>
     </w:p>
     <w:p>
@@ -4546,31 +4299,26 @@
         <w:pStyle w:val="Zadanie"/>
       </w:pPr>
       <w:r>
-        <w:t xml:space="preserve">Wstaw zrzuty ekranu przedstawiające wygląd różnie </w:t>
-      </w:r>
-      <w:proofErr w:type="spellStart"/>
-      <w:r>
-        <w:t>ostylowanych</w:t>
-      </w:r>
-      <w:proofErr w:type="spellEnd"/>
+        <w:t xml:space="preserve">Wstaw zrzuty ekranu przedstawiające wygląd różnie ostylowanych </w:t>
+      </w:r>
+      <w:r>
+        <w:t>list</w:t>
+      </w:r>
+      <w:r>
+        <w:t xml:space="preserve"> w stylu 1 i stylu 2:</w:t>
+      </w:r>
+    </w:p>
+    <w:p>
+      <w:pPr>
+        <w:pStyle w:val="Zadanie"/>
+      </w:pPr>
       <w:r>
         <w:t xml:space="preserve"> </w:t>
       </w:r>
       <w:r>
-        <w:t>list</w:t>
-      </w:r>
-      <w:r>
-        <w:t xml:space="preserve"> w stylu 1 i stylu 2:</w:t>
-      </w:r>
-    </w:p>
-    <w:p>
-      <w:pPr>
-        <w:pStyle w:val="Zadanie"/>
-      </w:pPr>
-      <w:r>
-        <w:t xml:space="preserve"> </w:t>
-      </w:r>
-      <w:r>
+        <w:rPr>
+          <w:noProof/>
+        </w:rPr>
         <w:drawing>
           <wp:inline distT="0" distB="0" distL="0" distR="0" wp14:anchorId="03F8CECA" wp14:editId="27365408">
             <wp:extent cx="6645910" cy="1318895"/>
@@ -4613,6 +4361,9 @@
         <w:pStyle w:val="Zadanie"/>
       </w:pPr>
       <w:r>
+        <w:rPr>
+          <w:noProof/>
+        </w:rPr>
         <w:drawing>
           <wp:inline distT="0" distB="0" distL="0" distR="0" wp14:anchorId="5DFD6766" wp14:editId="5CA50E27">
             <wp:extent cx="3315163" cy="3096057"/>
@@ -4719,52 +4470,20 @@
         </w:rPr>
       </w:pPr>
       <w:bookmarkStart w:id="13" w:name="_Toc209860967"/>
-      <w:proofErr w:type="spellStart"/>
-      <w:r>
-        <w:rPr>
-          <w:lang w:val="pl-PL"/>
-        </w:rPr>
-        <w:t>Header</w:t>
-      </w:r>
-      <w:proofErr w:type="spellEnd"/>
-      <w:r>
-        <w:rPr>
-          <w:lang w:val="pl-PL"/>
-        </w:rPr>
-        <w:t xml:space="preserve"> i </w:t>
-      </w:r>
-      <w:proofErr w:type="spellStart"/>
-      <w:r>
-        <w:rPr>
-          <w:lang w:val="pl-PL"/>
-        </w:rPr>
-        <w:t>footer</w:t>
+      <w:r>
+        <w:rPr>
+          <w:lang w:val="pl-PL"/>
+        </w:rPr>
+        <w:t>Header i footer</w:t>
       </w:r>
       <w:bookmarkEnd w:id="13"/>
-      <w:proofErr w:type="spellEnd"/>
     </w:p>
     <w:p>
       <w:pPr>
         <w:pStyle w:val="Zadanie"/>
       </w:pPr>
       <w:r>
-        <w:t xml:space="preserve">Wstaw zrzuty ekranu przedstawiające wygląd różnie </w:t>
-      </w:r>
-      <w:proofErr w:type="spellStart"/>
-      <w:r>
-        <w:t>ostylowanych</w:t>
-      </w:r>
-      <w:proofErr w:type="spellEnd"/>
-      <w:r>
-        <w:t xml:space="preserve"> nagłówków (</w:t>
-      </w:r>
-      <w:proofErr w:type="spellStart"/>
-      <w:r>
-        <w:t>header</w:t>
-      </w:r>
-      <w:proofErr w:type="spellEnd"/>
-      <w:r>
-        <w:t>) w stylu 1 i stylu 2:</w:t>
+        <w:t>Wstaw zrzuty ekranu przedstawiające wygląd różnie ostylowanych nagłówków (header) w stylu 1 i stylu 2:</w:t>
       </w:r>
     </w:p>
     <w:p>
@@ -4892,23 +4611,7 @@
         <w:pStyle w:val="Zadanie"/>
       </w:pPr>
       <w:r>
-        <w:t xml:space="preserve">Wstaw zrzuty ekranu przedstawiające wygląd różnie </w:t>
-      </w:r>
-      <w:proofErr w:type="spellStart"/>
-      <w:r>
-        <w:t>ostylowanych</w:t>
-      </w:r>
-      <w:proofErr w:type="spellEnd"/>
-      <w:r>
-        <w:t xml:space="preserve"> stopek (</w:t>
-      </w:r>
-      <w:proofErr w:type="spellStart"/>
-      <w:r>
-        <w:t>footer</w:t>
-      </w:r>
-      <w:proofErr w:type="spellEnd"/>
-      <w:r>
-        <w:t>) w stylu 1 i stylu 2:</w:t>
+        <w:t>Wstaw zrzuty ekranu przedstawiające wygląd różnie ostylowanych stopek (footer) w stylu 1 i stylu 2:</w:t>
       </w:r>
     </w:p>
     <w:p>
@@ -4917,6 +4620,112 @@
       </w:pPr>
       <w:r>
         <w:t xml:space="preserve"> </w:t>
+      </w:r>
+      <w:r>
+        <w:rPr>
+          <w:noProof/>
+        </w:rPr>
+        <w:drawing>
+          <wp:inline distT="0" distB="0" distL="0" distR="0" wp14:anchorId="15487884" wp14:editId="35BCEE1D">
+            <wp:extent cx="6645910" cy="743585"/>
+            <wp:effectExtent l="0" t="0" r="2540" b="0"/>
+            <wp:docPr id="172815851" name="Obraz 2"/>
+            <wp:cNvGraphicFramePr>
+              <a:graphicFrameLocks xmlns:a="http://schemas.openxmlformats.org/drawingml/2006/main" noChangeAspect="1"/>
+            </wp:cNvGraphicFramePr>
+            <a:graphic xmlns:a="http://schemas.openxmlformats.org/drawingml/2006/main">
+              <a:graphicData uri="http://schemas.openxmlformats.org/drawingml/2006/picture">
+                <pic:pic xmlns:pic="http://schemas.openxmlformats.org/drawingml/2006/picture">
+                  <pic:nvPicPr>
+                    <pic:cNvPr id="0" name="Picture 2"/>
+                    <pic:cNvPicPr>
+                      <a:picLocks noChangeAspect="1" noChangeArrowheads="1"/>
+                    </pic:cNvPicPr>
+                  </pic:nvPicPr>
+                  <pic:blipFill>
+                    <a:blip r:embed="rId36">
+                      <a:extLst>
+                        <a:ext uri="{28A0092B-C50C-407E-A947-70E740481C1C}">
+                          <a14:useLocalDpi xmlns:a14="http://schemas.microsoft.com/office/drawing/2010/main" val="0"/>
+                        </a:ext>
+                      </a:extLst>
+                    </a:blip>
+                    <a:srcRect/>
+                    <a:stretch>
+                      <a:fillRect/>
+                    </a:stretch>
+                  </pic:blipFill>
+                  <pic:spPr bwMode="auto">
+                    <a:xfrm>
+                      <a:off x="0" y="0"/>
+                      <a:ext cx="6645910" cy="743585"/>
+                    </a:xfrm>
+                    <a:prstGeom prst="rect">
+                      <a:avLst/>
+                    </a:prstGeom>
+                    <a:noFill/>
+                    <a:ln>
+                      <a:noFill/>
+                    </a:ln>
+                  </pic:spPr>
+                </pic:pic>
+              </a:graphicData>
+            </a:graphic>
+          </wp:inline>
+        </w:drawing>
+      </w:r>
+      <w:r>
+        <w:rPr>
+          <w:noProof/>
+        </w:rPr>
+        <w:drawing>
+          <wp:inline distT="0" distB="0" distL="0" distR="0" wp14:anchorId="18441E4C" wp14:editId="45D94D49">
+            <wp:extent cx="6645910" cy="781050"/>
+            <wp:effectExtent l="0" t="0" r="2540" b="0"/>
+            <wp:docPr id="1972798445" name="Obraz 1"/>
+            <wp:cNvGraphicFramePr>
+              <a:graphicFrameLocks xmlns:a="http://schemas.openxmlformats.org/drawingml/2006/main" noChangeAspect="1"/>
+            </wp:cNvGraphicFramePr>
+            <a:graphic xmlns:a="http://schemas.openxmlformats.org/drawingml/2006/main">
+              <a:graphicData uri="http://schemas.openxmlformats.org/drawingml/2006/picture">
+                <pic:pic xmlns:pic="http://schemas.openxmlformats.org/drawingml/2006/picture">
+                  <pic:nvPicPr>
+                    <pic:cNvPr id="0" name="Picture 1"/>
+                    <pic:cNvPicPr>
+                      <a:picLocks noChangeAspect="1" noChangeArrowheads="1"/>
+                    </pic:cNvPicPr>
+                  </pic:nvPicPr>
+                  <pic:blipFill>
+                    <a:blip r:embed="rId37">
+                      <a:extLst>
+                        <a:ext uri="{28A0092B-C50C-407E-A947-70E740481C1C}">
+                          <a14:useLocalDpi xmlns:a14="http://schemas.microsoft.com/office/drawing/2010/main" val="0"/>
+                        </a:ext>
+                      </a:extLst>
+                    </a:blip>
+                    <a:srcRect/>
+                    <a:stretch>
+                      <a:fillRect/>
+                    </a:stretch>
+                  </pic:blipFill>
+                  <pic:spPr bwMode="auto">
+                    <a:xfrm>
+                      <a:off x="0" y="0"/>
+                      <a:ext cx="6645910" cy="781050"/>
+                    </a:xfrm>
+                    <a:prstGeom prst="rect">
+                      <a:avLst/>
+                    </a:prstGeom>
+                    <a:noFill/>
+                    <a:ln>
+                      <a:noFill/>
+                    </a:ln>
+                  </pic:spPr>
+                </pic:pic>
+              </a:graphicData>
+            </a:graphic>
+          </wp:inline>
+        </w:drawing>
       </w:r>
     </w:p>
     <w:tbl>
@@ -4995,7 +4804,6 @@
         </w:rPr>
       </w:pPr>
       <w:bookmarkStart w:id="14" w:name="_Toc209860968"/>
-      <w:proofErr w:type="spellStart"/>
       <w:r>
         <w:rPr>
           <w:lang w:val="pl-PL"/>
@@ -5003,7 +4811,6 @@
         <w:t>Responsywność</w:t>
       </w:r>
       <w:bookmarkEnd w:id="14"/>
-      <w:proofErr w:type="spellEnd"/>
     </w:p>
     <w:p>
       <w:pPr>
@@ -5027,11 +4834,12 @@
         <w:rPr>
           <w:noProof/>
         </w:rPr>
+        <w:lastRenderedPageBreak/>
         <w:drawing>
-          <wp:inline distT="0" distB="0" distL="0" distR="0" wp14:anchorId="49C657F7" wp14:editId="603C1760">
-            <wp:extent cx="4057650" cy="1155700"/>
-            <wp:effectExtent l="0" t="0" r="0" b="6350"/>
-            <wp:docPr id="1923225452" name="Obraz 1923225452"/>
+          <wp:inline distT="0" distB="0" distL="0" distR="0" wp14:anchorId="447AC9E7" wp14:editId="16B50C72">
+            <wp:extent cx="6645910" cy="7997190"/>
+            <wp:effectExtent l="0" t="0" r="2540" b="3810"/>
+            <wp:docPr id="1415813174" name="Obraz 3" descr="Obraz zawierający tekst, zrzut ekranu, Czcionka, numer&#10;&#10;Zawartość wygenerowana przez AI może być niepoprawna."/>
             <wp:cNvGraphicFramePr>
               <a:graphicFrameLocks xmlns:a="http://schemas.openxmlformats.org/drawingml/2006/main" noChangeAspect="1"/>
             </wp:cNvGraphicFramePr>
@@ -5039,13 +4847,13 @@
               <a:graphicData uri="http://schemas.openxmlformats.org/drawingml/2006/picture">
                 <pic:pic xmlns:pic="http://schemas.openxmlformats.org/drawingml/2006/picture">
                   <pic:nvPicPr>
-                    <pic:cNvPr id="0" name="Picture 1"/>
+                    <pic:cNvPr id="1415813174" name="Obraz 3" descr="Obraz zawierający tekst, zrzut ekranu, Czcionka, numer&#10;&#10;Zawartość wygenerowana przez AI może być niepoprawna."/>
                     <pic:cNvPicPr>
                       <a:picLocks noChangeAspect="1" noChangeArrowheads="1"/>
                     </pic:cNvPicPr>
                   </pic:nvPicPr>
                   <pic:blipFill>
-                    <a:blip r:embed="rId36">
+                    <a:blip r:embed="rId38" cstate="print">
                       <a:extLst>
                         <a:ext uri="{28A0092B-C50C-407E-A947-70E740481C1C}">
                           <a14:useLocalDpi xmlns:a14="http://schemas.microsoft.com/office/drawing/2010/main" val="0"/>
@@ -5060,7 +4868,7 @@
                   <pic:spPr bwMode="auto">
                     <a:xfrm>
                       <a:off x="0" y="0"/>
-                      <a:ext cx="4057650" cy="1155700"/>
+                      <a:ext cx="6645910" cy="7997190"/>
                     </a:xfrm>
                     <a:prstGeom prst="rect">
                       <a:avLst/>
@@ -5079,15 +4887,21 @@
       <w:r>
         <w:t xml:space="preserve"> </w:t>
       </w:r>
+    </w:p>
+    <w:p>
+      <w:pPr>
+        <w:pStyle w:val="Zadanie"/>
+      </w:pPr>
       <w:r>
         <w:rPr>
           <w:noProof/>
         </w:rPr>
+        <w:lastRenderedPageBreak/>
         <w:drawing>
-          <wp:inline distT="0" distB="0" distL="0" distR="0" wp14:anchorId="27A1639A" wp14:editId="74E4F9E3">
-            <wp:extent cx="2425700" cy="1155700"/>
-            <wp:effectExtent l="0" t="0" r="0" b="6350"/>
-            <wp:docPr id="447702146" name="Obraz 447702146"/>
+          <wp:inline distT="0" distB="0" distL="0" distR="0" wp14:anchorId="729A486A" wp14:editId="76CC4D0E">
+            <wp:extent cx="1821180" cy="9768840"/>
+            <wp:effectExtent l="0" t="0" r="7620" b="3810"/>
+            <wp:docPr id="1692222556" name="Obraz 5"/>
             <wp:cNvGraphicFramePr>
               <a:graphicFrameLocks xmlns:a="http://schemas.openxmlformats.org/drawingml/2006/main" noChangeAspect="1"/>
             </wp:cNvGraphicFramePr>
@@ -5095,13 +4909,13 @@
               <a:graphicData uri="http://schemas.openxmlformats.org/drawingml/2006/picture">
                 <pic:pic xmlns:pic="http://schemas.openxmlformats.org/drawingml/2006/picture">
                   <pic:nvPicPr>
-                    <pic:cNvPr id="0" name="Picture 1"/>
+                    <pic:cNvPr id="0" name="Picture 9"/>
                     <pic:cNvPicPr>
                       <a:picLocks noChangeAspect="1" noChangeArrowheads="1"/>
                     </pic:cNvPicPr>
                   </pic:nvPicPr>
                   <pic:blipFill>
-                    <a:blip r:embed="rId36">
+                    <a:blip r:embed="rId39" cstate="print">
                       <a:extLst>
                         <a:ext uri="{28A0092B-C50C-407E-A947-70E740481C1C}">
                           <a14:useLocalDpi xmlns:a14="http://schemas.microsoft.com/office/drawing/2010/main" val="0"/>
@@ -5116,7 +4930,7 @@
                   <pic:spPr bwMode="auto">
                     <a:xfrm>
                       <a:off x="0" y="0"/>
-                      <a:ext cx="2425700" cy="1155700"/>
+                      <a:ext cx="1821180" cy="9768840"/>
                     </a:xfrm>
                     <a:prstGeom prst="rect">
                       <a:avLst/>
@@ -5137,28 +4951,24 @@
       <w:pPr>
         <w:pStyle w:val="Zadanie"/>
       </w:pPr>
+      <w:r>
+        <w:lastRenderedPageBreak/>
+        <w:t>Wstaw zrzuty ekranu przedstawiające wygląd strony w stylu 2 w szerokości 1440px i 375px:</w:t>
+      </w:r>
     </w:p>
     <w:p>
       <w:pPr>
         <w:pStyle w:val="Zadanie"/>
       </w:pPr>
       <w:r>
-        <w:t>Wstaw zrzuty ekranu przedstawiające wygląd strony w stylu 2 w szerokości 1440px i 375px:</w:t>
-      </w:r>
-    </w:p>
-    <w:p>
-      <w:pPr>
-        <w:pStyle w:val="Zadanie"/>
-      </w:pPr>
-      <w:r>
         <w:rPr>
           <w:noProof/>
         </w:rPr>
         <w:drawing>
-          <wp:inline distT="0" distB="0" distL="0" distR="0" wp14:anchorId="79B5FE52" wp14:editId="55EA8919">
-            <wp:extent cx="4057650" cy="1155700"/>
-            <wp:effectExtent l="0" t="0" r="0" b="6350"/>
-            <wp:docPr id="766166673" name="Obraz 766166673"/>
+          <wp:inline distT="0" distB="0" distL="0" distR="0" wp14:anchorId="4FCD418E" wp14:editId="42FCC988">
+            <wp:extent cx="6645910" cy="5316855"/>
+            <wp:effectExtent l="0" t="0" r="2540" b="0"/>
+            <wp:docPr id="1522334643" name="Obraz 4" descr="Obraz zawierający tekst, zrzut ekranu, oprogramowanie, Czcionka&#10;&#10;Zawartość wygenerowana przez AI może być niepoprawna."/>
             <wp:cNvGraphicFramePr>
               <a:graphicFrameLocks xmlns:a="http://schemas.openxmlformats.org/drawingml/2006/main" noChangeAspect="1"/>
             </wp:cNvGraphicFramePr>
@@ -5166,13 +4976,13 @@
               <a:graphicData uri="http://schemas.openxmlformats.org/drawingml/2006/picture">
                 <pic:pic xmlns:pic="http://schemas.openxmlformats.org/drawingml/2006/picture">
                   <pic:nvPicPr>
-                    <pic:cNvPr id="0" name="Picture 1"/>
+                    <pic:cNvPr id="1522334643" name="Obraz 4" descr="Obraz zawierający tekst, zrzut ekranu, oprogramowanie, Czcionka&#10;&#10;Zawartość wygenerowana przez AI może być niepoprawna."/>
                     <pic:cNvPicPr>
                       <a:picLocks noChangeAspect="1" noChangeArrowheads="1"/>
                     </pic:cNvPicPr>
                   </pic:nvPicPr>
                   <pic:blipFill>
-                    <a:blip r:embed="rId36">
+                    <a:blip r:embed="rId40" cstate="print">
                       <a:extLst>
                         <a:ext uri="{28A0092B-C50C-407E-A947-70E740481C1C}">
                           <a14:useLocalDpi xmlns:a14="http://schemas.microsoft.com/office/drawing/2010/main" val="0"/>
@@ -5187,7 +4997,7 @@
                   <pic:spPr bwMode="auto">
                     <a:xfrm>
                       <a:off x="0" y="0"/>
-                      <a:ext cx="4057650" cy="1155700"/>
+                      <a:ext cx="6645910" cy="5316855"/>
                     </a:xfrm>
                     <a:prstGeom prst="rect">
                       <a:avLst/>
@@ -5203,18 +5013,21 @@
           </wp:inline>
         </w:drawing>
       </w:r>
-      <w:r>
-        <w:t xml:space="preserve"> </w:t>
-      </w:r>
+    </w:p>
+    <w:p>
+      <w:pPr>
+        <w:pStyle w:val="Zadanie"/>
+      </w:pPr>
       <w:r>
         <w:rPr>
           <w:noProof/>
         </w:rPr>
+        <w:lastRenderedPageBreak/>
         <w:drawing>
-          <wp:inline distT="0" distB="0" distL="0" distR="0" wp14:anchorId="219A60EC" wp14:editId="3A84F33C">
-            <wp:extent cx="2425700" cy="1155700"/>
-            <wp:effectExtent l="0" t="0" r="0" b="6350"/>
-            <wp:docPr id="1312241956" name="Obraz 1312241956"/>
+          <wp:inline distT="0" distB="0" distL="0" distR="0" wp14:anchorId="1CB338A3" wp14:editId="5DFCB6C7">
+            <wp:extent cx="1429385" cy="9777730"/>
+            <wp:effectExtent l="0" t="0" r="0" b="0"/>
+            <wp:docPr id="225556551" name="Obraz 7" descr="Obraz zawierający tekst, zrzut ekranu, design&#10;&#10;Zawartość wygenerowana przez AI może być niepoprawna."/>
             <wp:cNvGraphicFramePr>
               <a:graphicFrameLocks xmlns:a="http://schemas.openxmlformats.org/drawingml/2006/main" noChangeAspect="1"/>
             </wp:cNvGraphicFramePr>
@@ -5222,13 +5035,13 @@
               <a:graphicData uri="http://schemas.openxmlformats.org/drawingml/2006/picture">
                 <pic:pic xmlns:pic="http://schemas.openxmlformats.org/drawingml/2006/picture">
                   <pic:nvPicPr>
-                    <pic:cNvPr id="0" name="Picture 1"/>
+                    <pic:cNvPr id="225556551" name="Obraz 7" descr="Obraz zawierający tekst, zrzut ekranu, design&#10;&#10;Zawartość wygenerowana przez AI może być niepoprawna."/>
                     <pic:cNvPicPr>
                       <a:picLocks noChangeAspect="1" noChangeArrowheads="1"/>
                     </pic:cNvPicPr>
                   </pic:nvPicPr>
                   <pic:blipFill>
-                    <a:blip r:embed="rId36">
+                    <a:blip r:embed="rId41" cstate="print">
                       <a:extLst>
                         <a:ext uri="{28A0092B-C50C-407E-A947-70E740481C1C}">
                           <a14:useLocalDpi xmlns:a14="http://schemas.microsoft.com/office/drawing/2010/main" val="0"/>
@@ -5243,7 +5056,7 @@
                   <pic:spPr bwMode="auto">
                     <a:xfrm>
                       <a:off x="0" y="0"/>
-                      <a:ext cx="2425700" cy="1155700"/>
+                      <a:ext cx="1429385" cy="9777730"/>
                     </a:xfrm>
                     <a:prstGeom prst="rect">
                       <a:avLst/>
@@ -5258,6 +5071,9 @@
             </a:graphic>
           </wp:inline>
         </w:drawing>
+      </w:r>
+      <w:r>
+        <w:t xml:space="preserve"> </w:t>
       </w:r>
     </w:p>
     <w:tbl>
@@ -5285,6 +5101,7 @@
               <w:pStyle w:val="PunktyTabela"/>
             </w:pPr>
             <w:r>
+              <w:lastRenderedPageBreak/>
               <w:t>Punkty:</w:t>
             </w:r>
           </w:p>
@@ -5333,7 +5150,6 @@
         <w:rPr>
           <w:lang w:val="pl-PL"/>
         </w:rPr>
-        <w:lastRenderedPageBreak/>
         <w:t>Ilustracje w tle</w:t>
       </w:r>
       <w:bookmarkEnd w:id="15"/>
@@ -5372,7 +5188,7 @@
                     </pic:cNvPicPr>
                   </pic:nvPicPr>
                   <pic:blipFill>
-                    <a:blip r:embed="rId36">
+                    <a:blip r:embed="rId42">
                       <a:extLst>
                         <a:ext uri="{28A0092B-C50C-407E-A947-70E740481C1C}">
                           <a14:useLocalDpi xmlns:a14="http://schemas.microsoft.com/office/drawing/2010/main" val="0"/>
@@ -5428,7 +5244,7 @@
                     </pic:cNvPicPr>
                   </pic:nvPicPr>
                   <pic:blipFill>
-                    <a:blip r:embed="rId36">
+                    <a:blip r:embed="rId42">
                       <a:extLst>
                         <a:ext uri="{28A0092B-C50C-407E-A947-70E740481C1C}">
                           <a14:useLocalDpi xmlns:a14="http://schemas.microsoft.com/office/drawing/2010/main" val="0"/>
@@ -5577,7 +5393,7 @@
                     </pic:cNvPicPr>
                   </pic:nvPicPr>
                   <pic:blipFill>
-                    <a:blip r:embed="rId36">
+                    <a:blip r:embed="rId42">
                       <a:extLst>
                         <a:ext uri="{28A0092B-C50C-407E-A947-70E740481C1C}">
                           <a14:useLocalDpi xmlns:a14="http://schemas.microsoft.com/office/drawing/2010/main" val="0"/>
@@ -5633,7 +5449,7 @@
                     </pic:cNvPicPr>
                   </pic:nvPicPr>
                   <pic:blipFill>
-                    <a:blip r:embed="rId36">
+                    <a:blip r:embed="rId42">
                       <a:extLst>
                         <a:ext uri="{28A0092B-C50C-407E-A947-70E740481C1C}">
                           <a14:useLocalDpi xmlns:a14="http://schemas.microsoft.com/office/drawing/2010/main" val="0"/>
@@ -5733,15 +5549,7 @@
       <w:bookmarkStart w:id="17" w:name="_Toc146283472"/>
       <w:bookmarkStart w:id="18" w:name="_Toc209860971"/>
       <w:r>
-        <w:t xml:space="preserve">Commit </w:t>
-      </w:r>
-      <w:proofErr w:type="spellStart"/>
-      <w:r>
-        <w:t>projektu</w:t>
-      </w:r>
-      <w:proofErr w:type="spellEnd"/>
-      <w:r>
-        <w:t xml:space="preserve"> do GIT</w:t>
+        <w:t>Commit projektu do GIT</w:t>
       </w:r>
       <w:bookmarkEnd w:id="17"/>
       <w:bookmarkEnd w:id="18"/>
@@ -5756,55 +5564,13 @@
         <w:rPr>
           <w:lang w:val="pl-PL"/>
         </w:rPr>
-        <w:t xml:space="preserve">Otwórz projekt w </w:t>
-      </w:r>
-      <w:proofErr w:type="spellStart"/>
-      <w:r>
-        <w:rPr>
-          <w:lang w:val="pl-PL"/>
-        </w:rPr>
-        <w:t>PhpStorm</w:t>
-      </w:r>
-      <w:proofErr w:type="spellEnd"/>
-      <w:r>
-        <w:rPr>
-          <w:lang w:val="pl-PL"/>
-        </w:rPr>
-        <w:t xml:space="preserve"> l</w:t>
-      </w:r>
-      <w:r>
-        <w:rPr>
-          <w:lang w:val="pl-PL"/>
-        </w:rPr>
-        <w:t xml:space="preserve">ub VS </w:t>
-      </w:r>
-      <w:proofErr w:type="spellStart"/>
-      <w:r>
-        <w:rPr>
-          <w:lang w:val="pl-PL"/>
-        </w:rPr>
-        <w:t>Code</w:t>
-      </w:r>
-      <w:proofErr w:type="spellEnd"/>
-      <w:r>
-        <w:rPr>
-          <w:lang w:val="pl-PL"/>
-        </w:rPr>
-        <w:t>. Edytuj plik .</w:t>
-      </w:r>
-      <w:proofErr w:type="spellStart"/>
-      <w:r>
-        <w:rPr>
-          <w:lang w:val="pl-PL"/>
-        </w:rPr>
-        <w:t>gitignore</w:t>
-      </w:r>
-      <w:proofErr w:type="spellEnd"/>
-      <w:r>
-        <w:rPr>
-          <w:lang w:val="pl-PL"/>
-        </w:rPr>
-        <w:t xml:space="preserve"> i dodaj do listy ignorowanych plików wszystkie pliki/katalogi konfiguracyjne Twojego IDE.</w:t>
+        <w:t>Otwórz projekt w PhpStorm l</w:t>
+      </w:r>
+      <w:r>
+        <w:rPr>
+          <w:lang w:val="pl-PL"/>
+        </w:rPr>
+        <w:t>ub VS Code. Edytuj plik .gitignore i dodaj do listy ignorowanych plików wszystkie pliki/katalogi konfiguracyjne Twojego IDE.</w:t>
       </w:r>
     </w:p>
     <w:p>
@@ -5832,6 +5598,7 @@
           <w:noProof/>
           <w:lang w:val="pl-PL"/>
         </w:rPr>
+        <w:lastRenderedPageBreak/>
         <w:drawing>
           <wp:inline distT="0" distB="0" distL="0" distR="0" wp14:anchorId="2CFFEDAA" wp14:editId="092DB216">
             <wp:extent cx="4486910" cy="1400177"/>
@@ -5848,7 +5615,7 @@
                     <pic:cNvPicPr/>
                   </pic:nvPicPr>
                   <pic:blipFill>
-                    <a:blip r:embed="rId37"/>
+                    <a:blip r:embed="rId43"/>
                     <a:stretch>
                       <a:fillRect/>
                     </a:stretch>
@@ -5891,55 +5658,26 @@
         <w:rPr>
           <w:lang w:val="pl-PL"/>
         </w:rPr>
-        <w:t xml:space="preserve">narzędzi wbudowanych w Twoje IDE, lub zainstalowanego na serwerze wydziałowym </w:t>
-      </w:r>
-      <w:proofErr w:type="spellStart"/>
-      <w:r>
-        <w:rPr>
-          <w:lang w:val="pl-PL"/>
-        </w:rPr>
-        <w:t>TortoiseGIT</w:t>
-      </w:r>
-      <w:proofErr w:type="spellEnd"/>
-      <w:r>
-        <w:rPr>
-          <w:lang w:val="pl-PL"/>
-        </w:rPr>
-        <w:t>.</w:t>
-      </w:r>
-    </w:p>
-    <w:p>
-      <w:pPr>
-        <w:rPr>
-          <w:lang w:val="pl-PL"/>
-        </w:rPr>
-      </w:pPr>
-      <w:r>
-        <w:rPr>
-          <w:lang w:val="pl-PL"/>
-        </w:rPr>
-        <w:lastRenderedPageBreak/>
+        <w:t>narzędzi wbudowanych w Twoje IDE, lub zainstalowanego na serwerze wydziałowym TortoiseGIT.</w:t>
+      </w:r>
+    </w:p>
+    <w:p>
+      <w:pPr>
+        <w:rPr>
+          <w:lang w:val="pl-PL"/>
+        </w:rPr>
+      </w:pPr>
+      <w:r>
+        <w:rPr>
+          <w:lang w:val="pl-PL"/>
+        </w:rPr>
         <w:t>Upewnij się, czy wszystko d</w:t>
       </w:r>
       <w:r>
         <w:rPr>
           <w:lang w:val="pl-PL"/>
         </w:rPr>
-        <w:t xml:space="preserve">obrze się wysłało. Jeśli tak, to z poziomu przeglądarki utwórz </w:t>
-      </w:r>
-      <w:proofErr w:type="spellStart"/>
-      <w:r>
-        <w:rPr>
-          <w:lang w:val="pl-PL"/>
-        </w:rPr>
-        <w:t>branch</w:t>
-      </w:r>
-      <w:proofErr w:type="spellEnd"/>
-      <w:r>
-        <w:rPr>
-          <w:lang w:val="pl-PL"/>
-        </w:rPr>
-        <w:t xml:space="preserve"> o nazwie </w:t>
+        <w:t xml:space="preserve">obrze się wysłało. Jeśli tak, to z poziomu przeglądarki utwórz branch o nazwie </w:t>
       </w:r>
       <w:r>
         <w:rPr>
@@ -5965,15 +5703,7 @@
         <w:pStyle w:val="Zadanie"/>
       </w:pPr>
       <w:r>
-        <w:t xml:space="preserve">Podaj link do </w:t>
-      </w:r>
-      <w:proofErr w:type="spellStart"/>
-      <w:r>
-        <w:t>brancha</w:t>
-      </w:r>
-      <w:proofErr w:type="spellEnd"/>
-      <w:r>
-        <w:t xml:space="preserve"> </w:t>
+        <w:t xml:space="preserve">Podaj link do brancha </w:t>
       </w:r>
       <w:r>
         <w:rPr>
@@ -6003,7 +5733,7 @@
       <w:r>
         <w:t xml:space="preserve">…link, np. </w:t>
       </w:r>
-      <w:hyperlink r:id="rId38" w:history="1">
+      <w:hyperlink r:id="rId44" w:history="1">
         <w:r>
           <w:rPr>
             <w:rStyle w:val="Hipercze"/>
@@ -6022,15 +5752,7 @@
         <w:pStyle w:val="Zadanie"/>
       </w:pPr>
       <w:r>
-        <w:t xml:space="preserve">Umieść zrzut ekranu strony </w:t>
-      </w:r>
-      <w:proofErr w:type="spellStart"/>
-      <w:r>
-        <w:t>brancha</w:t>
-      </w:r>
-      <w:proofErr w:type="spellEnd"/>
-      <w:r>
-        <w:t xml:space="preserve"> </w:t>
+        <w:t xml:space="preserve">Umieść zrzut ekranu strony brancha </w:t>
       </w:r>
       <w:r>
         <w:rPr>
@@ -6074,7 +5796,7 @@
                     </pic:cNvPicPr>
                   </pic:nvPicPr>
                   <pic:blipFill>
-                    <a:blip r:embed="rId36">
+                    <a:blip r:embed="rId42">
                       <a:extLst>
                         <a:ext uri="{28A0092B-C50C-407E-A947-70E740481C1C}">
                           <a14:useLocalDpi xmlns:a14="http://schemas.microsoft.com/office/drawing/2010/main" val="0"/>
@@ -6179,12 +5901,10 @@
         <w:pStyle w:val="Nagwek1"/>
       </w:pPr>
       <w:bookmarkStart w:id="19" w:name="_Toc209860972"/>
-      <w:proofErr w:type="spellStart"/>
       <w:r>
         <w:t>Podsumowanie</w:t>
       </w:r>
       <w:bookmarkEnd w:id="19"/>
-      <w:proofErr w:type="spellEnd"/>
     </w:p>
     <w:p>
       <w:pPr>
@@ -6308,9 +6028,9 @@
       </w:r>
     </w:p>
     <w:sectPr>
-      <w:headerReference w:type="default" r:id="rId39"/>
-      <w:footerReference w:type="default" r:id="rId40"/>
-      <w:footerReference w:type="first" r:id="rId41"/>
+      <w:headerReference w:type="default" r:id="rId45"/>
+      <w:footerReference w:type="default" r:id="rId46"/>
+      <w:footerReference w:type="first" r:id="rId47"/>
       <w:pgSz w:w="11906" w:h="16838"/>
       <w:pgMar w:top="720" w:right="720" w:bottom="720" w:left="720" w:header="708" w:footer="708" w:gutter="0"/>
       <w:cols w:space="708"/>
@@ -8822,15 +8542,18 @@
 </file>
 
 <file path=customXml/item1.xml><?xml version="1.0" encoding="utf-8"?>
-<?mso-contentType ?>
-<FormTemplates xmlns="http://schemas.microsoft.com/sharepoint/v3/contenttype/forms">
-  <Display>DocumentLibraryForm</Display>
-  <Edit>DocumentLibraryForm</Edit>
-  <New>DocumentLibraryForm</New>
-</FormTemplates>
+<b:Sources xmlns:b="http://schemas.openxmlformats.org/officeDocument/2006/bibliography" xmlns="http://schemas.openxmlformats.org/officeDocument/2006/bibliography" SelectedStyle="\APASixthEditionOfficeOnline.xsl" StyleName="APA" Version="6"/>
 </file>
 
 <file path=customXml/item2.xml><?xml version="1.0" encoding="utf-8"?>
+<p:properties xmlns:p="http://schemas.microsoft.com/office/2006/metadata/properties" xmlns:xsi="http://www.w3.org/2001/XMLSchema-instance" xmlns:pc="http://schemas.microsoft.com/office/infopath/2007/PartnerControls">
+  <documentManagement>
+    <ReferenceId xmlns="4ccbe0f5-54c2-49f3-86fb-17c0fb7c8fc5" xsi:nil="true"/>
+  </documentManagement>
+</p:properties>
+</file>
+
+<file path=customXml/item3.xml><?xml version="1.0" encoding="utf-8"?>
 <ct:contentTypeSchema xmlns:ct="http://schemas.microsoft.com/office/2006/metadata/contentType" xmlns:ma="http://schemas.microsoft.com/office/2006/metadata/properties/metaAttributes" ct:_="" ma:_="" ma:contentTypeName="Document" ma:contentTypeID="0x010100C39B8FC80565EA41B051D0C5D4A73B5E" ma:contentTypeVersion="1" ma:contentTypeDescription="Create a new document." ma:contentTypeScope="" ma:versionID="4f94f5781c3fc10bc8d7b069f96cbe57">
   <xsd:schema xmlns:xsd="http://www.w3.org/2001/XMLSchema" xmlns:xs="http://www.w3.org/2001/XMLSchema" xmlns:p="http://schemas.microsoft.com/office/2006/metadata/properties" xmlns:ns2="4ccbe0f5-54c2-49f3-86fb-17c0fb7c8fc5" targetNamespace="http://schemas.microsoft.com/office/2006/metadata/properties" ma:root="true" ma:fieldsID="fba0d3aee0dbdacce73ce8509851f2e6" ns2:_="">
     <xsd:import namespace="4ccbe0f5-54c2-49f3-86fb-17c0fb7c8fc5"/>
@@ -8956,27 +8679,34 @@
 </ct:contentTypeSchema>
 </file>
 
-<file path=customXml/item3.xml><?xml version="1.0" encoding="utf-8"?>
-<p:properties xmlns:p="http://schemas.microsoft.com/office/2006/metadata/properties" xmlns:xsi="http://www.w3.org/2001/XMLSchema-instance" xmlns:pc="http://schemas.microsoft.com/office/infopath/2007/PartnerControls">
-  <documentManagement>
-    <ReferenceId xmlns="4ccbe0f5-54c2-49f3-86fb-17c0fb7c8fc5" xsi:nil="true"/>
-  </documentManagement>
-</p:properties>
-</file>
-
 <file path=customXml/item4.xml><?xml version="1.0" encoding="utf-8"?>
-<b:Sources xmlns:b="http://schemas.openxmlformats.org/officeDocument/2006/bibliography" xmlns="http://schemas.openxmlformats.org/officeDocument/2006/bibliography" SelectedStyle="\APASixthEditionOfficeOnline.xsl" StyleName="APA" Version="6"/>
+<?mso-contentType ?>
+<FormTemplates xmlns="http://schemas.microsoft.com/sharepoint/v3/contenttype/forms">
+  <Display>DocumentLibraryForm</Display>
+  <Edit>DocumentLibraryForm</Edit>
+  <New>DocumentLibraryForm</New>
+</FormTemplates>
 </file>
 
 <file path=customXml/itemProps1.xml><?xml version="1.0" encoding="utf-8"?>
-<ds:datastoreItem xmlns:ds="http://schemas.openxmlformats.org/officeDocument/2006/customXml" ds:itemID="{A7375582-9734-4B21-8014-B063CFB444CF}">
+<ds:datastoreItem xmlns:ds="http://schemas.openxmlformats.org/officeDocument/2006/customXml" ds:itemID="{7D0AD95B-5C2D-47ED-95C0-987634CE19FD}">
   <ds:schemaRefs>
-    <ds:schemaRef ds:uri="http://schemas.microsoft.com/sharepoint/v3/contenttype/forms"/>
+    <ds:schemaRef ds:uri="http://schemas.openxmlformats.org/officeDocument/2006/bibliography"/>
   </ds:schemaRefs>
 </ds:datastoreItem>
 </file>
 
 <file path=customXml/itemProps2.xml><?xml version="1.0" encoding="utf-8"?>
+<ds:datastoreItem xmlns:ds="http://schemas.openxmlformats.org/officeDocument/2006/customXml" ds:itemID="{41A2B992-5AA4-42B2-A9B8-ACC571D35836}">
+  <ds:schemaRefs>
+    <ds:schemaRef ds:uri="http://schemas.microsoft.com/office/2006/metadata/properties"/>
+    <ds:schemaRef ds:uri="http://schemas.microsoft.com/office/infopath/2007/PartnerControls"/>
+    <ds:schemaRef ds:uri="4ccbe0f5-54c2-49f3-86fb-17c0fb7c8fc5"/>
+  </ds:schemaRefs>
+</ds:datastoreItem>
+</file>
+
+<file path=customXml/itemProps3.xml><?xml version="1.0" encoding="utf-8"?>
 <ds:datastoreItem xmlns:ds="http://schemas.openxmlformats.org/officeDocument/2006/customXml" ds:itemID="{B43555A0-ED8F-48F6-A598-3F59F76EC1B8}">
   <ds:schemaRefs>
     <ds:schemaRef ds:uri="http://schemas.microsoft.com/office/2006/metadata/contentType"/>
@@ -8994,20 +8724,10 @@
 </ds:datastoreItem>
 </file>
 
-<file path=customXml/itemProps3.xml><?xml version="1.0" encoding="utf-8"?>
-<ds:datastoreItem xmlns:ds="http://schemas.openxmlformats.org/officeDocument/2006/customXml" ds:itemID="{41A2B992-5AA4-42B2-A9B8-ACC571D35836}">
+<file path=customXml/itemProps4.xml><?xml version="1.0" encoding="utf-8"?>
+<ds:datastoreItem xmlns:ds="http://schemas.openxmlformats.org/officeDocument/2006/customXml" ds:itemID="{A7375582-9734-4B21-8014-B063CFB444CF}">
   <ds:schemaRefs>
-    <ds:schemaRef ds:uri="http://schemas.microsoft.com/office/2006/metadata/properties"/>
-    <ds:schemaRef ds:uri="http://schemas.microsoft.com/office/infopath/2007/PartnerControls"/>
-    <ds:schemaRef ds:uri="4ccbe0f5-54c2-49f3-86fb-17c0fb7c8fc5"/>
-  </ds:schemaRefs>
-</ds:datastoreItem>
-</file>
-
-<file path=customXml/itemProps4.xml><?xml version="1.0" encoding="utf-8"?>
-<ds:datastoreItem xmlns:ds="http://schemas.openxmlformats.org/officeDocument/2006/customXml" ds:itemID="{7D0AD95B-5C2D-47ED-95C0-987634CE19FD}">
-  <ds:schemaRefs>
-    <ds:schemaRef ds:uri="http://schemas.openxmlformats.org/officeDocument/2006/bibliography"/>
+    <ds:schemaRef ds:uri="http://schemas.microsoft.com/sharepoint/v3/contenttype/forms"/>
   </ds:schemaRefs>
 </ds:datastoreItem>
 </file>
</xml_diff>